<commit_message>
added assignment 9 and modified assignment 8
</commit_message>
<xml_diff>
--- a/Assignment 8/21510017_Onkar_Yemul_CNS_LAB08.docx
+++ b/Assignment 8/21510017_Onkar_Yemul_CNS_LAB08.docx
@@ -10475,6 +10475,7 @@
       <w:r>
         <w:rPr>
           <w:rFonts w:ascii="Lucida Sans Unicode" w:hAnsi="Lucida Sans Unicode"/>
+          <w:noProof/>
           <w:sz w:val="24"/>
           <w:szCs w:val="24"/>
         </w:rPr>
@@ -10563,6 +10564,7 @@
       <w:r>
         <w:rPr>
           <w:rFonts w:ascii="Lucida Sans Unicode" w:hAnsi="Lucida Sans Unicode"/>
+          <w:noProof/>
           <w:sz w:val="24"/>
           <w:szCs w:val="24"/>
           <w:u w:val="single"/>
@@ -10758,6 +10760,15 @@
         </w:rPr>
         <w:t>The Diffie-Hellman algorithm forms the basis of many modern cryptographic protocols and is crucial for secure communication in distributed systems.</w:t>
       </w:r>
+    </w:p>
+    <w:p>
+      <w:pPr>
+        <w:rPr>
+          <w:rFonts w:ascii="Lucida Sans Unicode" w:hAnsi="Lucida Sans Unicode"/>
+          <w:sz w:val="24"/>
+          <w:szCs w:val="24"/>
+        </w:rPr>
+      </w:pPr>
     </w:p>
     <w:p>
       <w:pPr>
@@ -11982,6 +11993,7 @@
   <w:style w:type="character" w:default="1" w:styleId="DefaultParagraphFont">
     <w:name w:val="Default Paragraph Font"/>
     <w:uiPriority w:val="1"/>
+    <w:semiHidden/>
     <w:unhideWhenUsed/>
   </w:style>
   <w:style w:type="table" w:default="1" w:styleId="TableNormal">

</xml_diff>